<commit_message>
Adding codes to build a model and perform source localization
</commit_message>
<xml_diff>
--- a/ReadMe.docx
+++ b/ReadMe.docx
@@ -72,7 +72,6 @@
           <w:lang w:val="en-US"/>
         </w:rPr>
       </w:pPr>
-      <w:proofErr w:type="spellStart"/>
       <w:r>
         <w:rPr>
           <w:lang w:val="en-US"/>
@@ -85,26 +84,11 @@
         </w:rPr>
         <w:t>.m</w:t>
       </w:r>
-      <w:proofErr w:type="spellEnd"/>
-      <w:r>
-        <w:rPr>
-          <w:lang w:val="en-US"/>
-        </w:rPr>
-        <w:t xml:space="preserve"> – saves the PSD and alpha/gamma power data in a local folder called </w:t>
-      </w:r>
-      <w:proofErr w:type="spellStart"/>
-      <w:r>
-        <w:rPr>
-          <w:lang w:val="en-US"/>
-        </w:rPr>
-        <w:t>analyzedData</w:t>
-      </w:r>
-      <w:proofErr w:type="spellEnd"/>
-      <w:r>
-        <w:rPr>
-          <w:lang w:val="en-US"/>
-        </w:rPr>
-        <w:t>. This allows us to select subjects who have alpha/gamma power exceeding some threshold.</w:t>
+      <w:r>
+        <w:rPr>
+          <w:lang w:val="en-US"/>
+        </w:rPr>
+        <w:t xml:space="preserve"> – saves the PSD and alpha/gamma power data in a local folder called analyzedData. This allows us to select subjects who have alpha/gamma power exceeding some threshold.</w:t>
       </w:r>
     </w:p>
     <w:p>
@@ -119,7 +103,6 @@
           <w:lang w:val="en-US"/>
         </w:rPr>
       </w:pPr>
-      <w:proofErr w:type="spellStart"/>
       <w:r>
         <w:rPr>
           <w:lang w:val="en-US"/>
@@ -132,19 +115,11 @@
         </w:rPr>
         <w:t>.m</w:t>
       </w:r>
-      <w:proofErr w:type="spellEnd"/>
-      <w:r>
-        <w:rPr>
-          <w:lang w:val="en-US"/>
-        </w:rPr>
-        <w:t xml:space="preserve"> and </w:t>
-      </w:r>
-      <w:proofErr w:type="spellStart"/>
-      <w:r>
-        <w:rPr>
-          <w:lang w:val="en-US"/>
-        </w:rPr>
-        <w:t>goodProtFlag</w:t>
+      <w:r>
+        <w:rPr>
+          <w:lang w:val="en-US"/>
+        </w:rPr>
+        <w:t xml:space="preserve"> and goodProtFlag</w:t>
       </w:r>
       <w:r>
         <w:rPr>
@@ -152,26 +127,11 @@
         </w:rPr>
         <w:t>.mat</w:t>
       </w:r>
-      <w:proofErr w:type="spellEnd"/>
-      <w:r>
-        <w:rPr>
-          <w:lang w:val="en-US"/>
-        </w:rPr>
-        <w:t xml:space="preserve"> – For each subject, 2-3 protocols are run. This program generates a mat file called </w:t>
-      </w:r>
-      <w:proofErr w:type="spellStart"/>
-      <w:r>
-        <w:rPr>
-          <w:lang w:val="en-US"/>
-        </w:rPr>
-        <w:t>goodProtFlag</w:t>
-      </w:r>
-      <w:proofErr w:type="spellEnd"/>
-      <w:r>
-        <w:rPr>
-          <w:lang w:val="en-US"/>
-        </w:rPr>
-        <w:t xml:space="preserve"> which contain</w:t>
+      <w:r>
+        <w:rPr>
+          <w:lang w:val="en-US"/>
+        </w:rPr>
+        <w:t xml:space="preserve"> – For each subject, 2-3 protocols are run. This program generates a mat file called goodProtFlag which contain</w:t>
       </w:r>
       <w:r>
         <w:rPr>
@@ -229,33 +189,11 @@
           <w:lang w:val="en-US"/>
         </w:rPr>
       </w:pPr>
-      <w:proofErr w:type="spellStart"/>
-      <w:r>
-        <w:rPr>
-          <w:lang w:val="en-US"/>
-        </w:rPr>
-        <w:t>runSaveRawLORETAData.m</w:t>
-      </w:r>
-      <w:proofErr w:type="spellEnd"/>
-      <w:r>
-        <w:rPr>
-          <w:lang w:val="en-US"/>
-        </w:rPr>
-        <w:t xml:space="preserve"> and </w:t>
-      </w:r>
-      <w:proofErr w:type="spellStart"/>
-      <w:r>
-        <w:rPr>
-          <w:lang w:val="en-US"/>
-        </w:rPr>
-        <w:t>saveRawLORETAData.m</w:t>
-      </w:r>
-      <w:proofErr w:type="spellEnd"/>
-      <w:r>
-        <w:rPr>
-          <w:lang w:val="en-US"/>
-        </w:rPr>
-        <w:t xml:space="preserve"> – read the .txt output files from the LORETA software and save mean source power and also t-stats locally.</w:t>
+      <w:r>
+        <w:rPr>
+          <w:lang w:val="en-US"/>
+        </w:rPr>
+        <w:t>runSaveRawLORETAData.m and saveRawLORETAData.m – read the .txt output files from the LORETA software and save mean source power and also t-stats locally.</w:t>
       </w:r>
     </w:p>
     <w:p>
@@ -270,19 +208,11 @@
           <w:lang w:val="en-US"/>
         </w:rPr>
       </w:pPr>
-      <w:proofErr w:type="spellStart"/>
-      <w:r>
-        <w:rPr>
-          <w:lang w:val="en-US"/>
-        </w:rPr>
-        <w:t>getVoxelInfo.m</w:t>
-      </w:r>
-      <w:proofErr w:type="spellEnd"/>
-      <w:r>
-        <w:rPr>
-          <w:lang w:val="en-US"/>
-        </w:rPr>
-        <w:t xml:space="preserve"> and voxelInfo.xls – the output of LORETA give</w:t>
+      <w:r>
+        <w:rPr>
+          <w:lang w:val="en-US"/>
+        </w:rPr>
+        <w:t>getVoxelInfo.m and voxelInfo.xls – the output of LORETA give</w:t>
       </w:r>
       <w:r>
         <w:rPr>
@@ -327,67 +257,17 @@
           <w:lang w:val="en-US"/>
         </w:rPr>
       </w:pPr>
-      <w:proofErr w:type="spellStart"/>
-      <w:r>
-        <w:rPr>
-          <w:lang w:val="en-US"/>
-        </w:rPr>
-        <w:t>runDisplayData</w:t>
-      </w:r>
-      <w:proofErr w:type="spellEnd"/>
-      <w:r>
-        <w:rPr>
-          <w:lang w:val="en-US"/>
-        </w:rPr>
-        <w:t xml:space="preserve">, </w:t>
-      </w:r>
-      <w:proofErr w:type="spellStart"/>
-      <w:r>
-        <w:rPr>
-          <w:lang w:val="en-US"/>
-        </w:rPr>
-        <w:t>displayData</w:t>
-      </w:r>
-      <w:proofErr w:type="spellEnd"/>
-      <w:r>
-        <w:rPr>
-          <w:lang w:val="en-US"/>
-        </w:rPr>
-        <w:t xml:space="preserve"> and </w:t>
-      </w:r>
-      <w:proofErr w:type="spellStart"/>
-      <w:r>
-        <w:rPr>
-          <w:lang w:val="en-US"/>
-        </w:rPr>
-        <w:t>getLORETAData</w:t>
-      </w:r>
-      <w:proofErr w:type="spellEnd"/>
-      <w:r>
-        <w:rPr>
-          <w:lang w:val="en-US"/>
-        </w:rPr>
-        <w:t xml:space="preserve"> – </w:t>
-      </w:r>
-      <w:r>
-        <w:rPr>
-          <w:lang w:val="en-US"/>
-        </w:rPr>
-        <w:t xml:space="preserve">displays change in power, </w:t>
-      </w:r>
-      <w:proofErr w:type="spellStart"/>
-      <w:r>
-        <w:rPr>
-          <w:lang w:val="en-US"/>
-        </w:rPr>
-        <w:t>topoplots</w:t>
-      </w:r>
-      <w:proofErr w:type="spellEnd"/>
-      <w:r>
-        <w:rPr>
-          <w:lang w:val="en-US"/>
-        </w:rPr>
-        <w:t>, and source maps at different frequency bands.</w:t>
+      <w:r>
+        <w:rPr>
+          <w:lang w:val="en-US"/>
+        </w:rPr>
+        <w:t xml:space="preserve">runDisplayData, displayData and getLORETAData – </w:t>
+      </w:r>
+      <w:r>
+        <w:rPr>
+          <w:lang w:val="en-US"/>
+        </w:rPr>
+        <w:t>displays change in power, topoplots, and source maps at different frequency bands.</w:t>
       </w:r>
     </w:p>
     <w:p>
@@ -410,6 +290,75 @@
           <w:lang w:val="en-US"/>
         </w:rPr>
       </w:pPr>
+      <w:r>
+        <w:rPr>
+          <w:lang w:val="en-US"/>
+        </w:rPr>
+        <w:t>Using fieldTrip</w:t>
+      </w:r>
+    </w:p>
+    <w:p>
+      <w:pPr>
+        <w:pStyle w:val="ListParagraph"/>
+        <w:numPr>
+          <w:ilvl w:val="1"/>
+          <w:numId w:val="1"/>
+        </w:numPr>
+        <w:jc w:val="both"/>
+        <w:rPr>
+          <w:lang w:val="en-US"/>
+        </w:rPr>
+      </w:pPr>
+      <w:r>
+        <w:rPr>
+          <w:lang w:val="en-US"/>
+        </w:rPr>
+        <w:t>prepareSourceModel</w:t>
+      </w:r>
+    </w:p>
+    <w:p>
+      <w:pPr>
+        <w:pStyle w:val="ListParagraph"/>
+        <w:numPr>
+          <w:ilvl w:val="1"/>
+          <w:numId w:val="1"/>
+        </w:numPr>
+        <w:jc w:val="both"/>
+        <w:rPr>
+          <w:lang w:val="en-US"/>
+        </w:rPr>
+      </w:pPr>
+      <w:r>
+        <w:rPr>
+          <w:lang w:val="en-US"/>
+        </w:rPr>
+        <w:t>performSourceLocalization</w:t>
+      </w:r>
+    </w:p>
+    <w:p>
+      <w:pPr>
+        <w:pStyle w:val="ListParagraph"/>
+        <w:numPr>
+          <w:ilvl w:val="1"/>
+          <w:numId w:val="1"/>
+        </w:numPr>
+        <w:jc w:val="both"/>
+        <w:rPr>
+          <w:lang w:val="en-US"/>
+        </w:rPr>
+      </w:pPr>
+      <w:r>
+        <w:rPr>
+          <w:lang w:val="en-US"/>
+        </w:rPr>
+        <w:t>showSimulationResults</w:t>
+      </w:r>
+      <w:r>
+        <w:rPr>
+          <w:lang w:val="en-US"/>
+        </w:rPr>
+        <w:tab/>
+      </w:r>
     </w:p>
     <w:sectPr>
       <w:pgSz w:w="11906" w:h="16838"/>
@@ -539,7 +488,7 @@
   <w:abstractNum w:abstractNumId="1" w15:restartNumberingAfterBreak="0">
     <w:nsid w:val="6CA70E76"/>
     <w:multiLevelType w:val="hybridMultilevel"/>
-    <w:tmpl w:val="96FA5C5A"/>
+    <w:tmpl w:val="D53E5754"/>
     <w:lvl w:ilvl="0" w:tplc="40090011">
       <w:start w:val="1"/>
       <w:numFmt w:val="decimal"/>
@@ -552,14 +501,17 @@
         <w:rFonts w:hint="default"/>
       </w:rPr>
     </w:lvl>
-    <w:lvl w:ilvl="1" w:tplc="40090019" w:tentative="1">
+    <w:lvl w:ilvl="1" w:tplc="40090001">
       <w:start w:val="1"/>
-      <w:numFmt w:val="lowerLetter"/>
-      <w:lvlText w:val="%2."/>
+      <w:numFmt w:val="bullet"/>
+      <w:lvlText w:val=""/>
       <w:lvlJc w:val="left"/>
       <w:pPr>
-        <w:ind w:left="1080" w:hanging="360"/>
-      </w:pPr>
+        <w:ind w:left="720" w:hanging="360"/>
+      </w:pPr>
+      <w:rPr>
+        <w:rFonts w:ascii="Symbol" w:hAnsi="Symbol" w:hint="default"/>
+      </w:rPr>
     </w:lvl>
     <w:lvl w:ilvl="2" w:tplc="4009001B" w:tentative="1">
       <w:start w:val="1"/>

</xml_diff>

<commit_message>
Modified source localization files
</commit_message>
<xml_diff>
--- a/ReadMe.docx
+++ b/ReadMe.docx
@@ -305,15 +305,87 @@
           <w:numId w:val="1"/>
         </w:numPr>
         <w:jc w:val="both"/>
-        <w:rPr>
-          <w:lang w:val="en-US"/>
-        </w:rPr>
-      </w:pPr>
-      <w:r>
-        <w:rPr>
-          <w:lang w:val="en-US"/>
-        </w:rPr>
-        <w:t>prepareSourceModel</w:t>
+      </w:pPr>
+      <w:r>
+        <w:rPr>
+          <w:lang w:val="en-US"/>
+        </w:rPr>
+        <w:t>P</w:t>
+      </w:r>
+      <w:r>
+        <w:rPr>
+          <w:lang w:val="en-US"/>
+        </w:rPr>
+        <w:t>repareSourceModel</w:t>
+      </w:r>
+      <w:r>
+        <w:rPr>
+          <w:lang w:val="en-US"/>
+        </w:rPr>
+        <w:t xml:space="preserve"> </w:t>
+      </w:r>
+      <w:r>
+        <w:rPr>
+          <w:lang w:val="en-US"/>
+        </w:rPr>
+        <w:t xml:space="preserve">– </w:t>
+      </w:r>
+      <w:r>
+        <w:t>This script generates the data (headmodel, sourcemodel and leadfield)</w:t>
+      </w:r>
+      <w:r>
+        <w:t xml:space="preserve"> </w:t>
+      </w:r>
+      <w:r>
+        <w:t>required to perform source analysis. This includes the following:</w:t>
+      </w:r>
+    </w:p>
+    <w:p>
+      <w:pPr>
+        <w:pStyle w:val="ListParagraph"/>
+        <w:jc w:val="both"/>
+      </w:pPr>
+      <w:r>
+        <w:t>- MRI preprocessing</w:t>
+      </w:r>
+    </w:p>
+    <w:p>
+      <w:pPr>
+        <w:pStyle w:val="ListParagraph"/>
+        <w:jc w:val="both"/>
+      </w:pPr>
+      <w:r>
+        <w:t>- Head model creation</w:t>
+      </w:r>
+    </w:p>
+    <w:p>
+      <w:pPr>
+        <w:pStyle w:val="ListParagraph"/>
+        <w:jc w:val="both"/>
+      </w:pPr>
+      <w:r>
+        <w:t>- Source model generation</w:t>
+      </w:r>
+    </w:p>
+    <w:p>
+      <w:pPr>
+        <w:pStyle w:val="ListParagraph"/>
+        <w:jc w:val="both"/>
+      </w:pPr>
+      <w:r>
+        <w:t>- Lead field computation</w:t>
+      </w:r>
+    </w:p>
+    <w:p>
+      <w:pPr>
+        <w:pStyle w:val="ListParagraph"/>
+        <w:jc w:val="both"/>
+        <w:rPr>
+          <w:lang w:val="en-US"/>
+        </w:rPr>
+      </w:pPr>
+      <w:r>
+        <w:t>Optionally, if the display flag is on, you can view the model</w:t>
       </w:r>
     </w:p>
     <w:p>
@@ -332,7 +404,43 @@
         <w:rPr>
           <w:lang w:val="en-US"/>
         </w:rPr>
-        <w:t>performSourceLocalization</w:t>
+        <w:t>P</w:t>
+      </w:r>
+      <w:r>
+        <w:rPr>
+          <w:lang w:val="en-US"/>
+        </w:rPr>
+        <w:t>erformSourceLocalization</w:t>
+      </w:r>
+      <w:r>
+        <w:rPr>
+          <w:lang w:val="en-US"/>
+        </w:rPr>
+        <w:t xml:space="preserve"> </w:t>
+      </w:r>
+      <w:r>
+        <w:rPr>
+          <w:lang w:val="en-US"/>
+        </w:rPr>
+        <w:t>–</w:t>
+      </w:r>
+      <w:r>
+        <w:rPr>
+          <w:lang w:val="en-US"/>
+        </w:rPr>
+        <w:t xml:space="preserve"> For one subject ‘204NC’, it </w:t>
+      </w:r>
+      <w:r>
+        <w:rPr>
+          <w:lang w:val="en-US"/>
+        </w:rPr>
+        <w:t>preprocesses</w:t>
+      </w:r>
+      <w:r>
+        <w:rPr>
+          <w:lang w:val="en-US"/>
+        </w:rPr>
+        <w:t xml:space="preserve"> the data and performs source localization using the precomputed files which was generated using PrepareSourceModel </w:t>
       </w:r>
     </w:p>
     <w:p>
@@ -351,7 +459,31 @@
         <w:rPr>
           <w:lang w:val="en-US"/>
         </w:rPr>
-        <w:t>showSimulationResults</w:t>
+        <w:t>S</w:t>
+      </w:r>
+      <w:r>
+        <w:rPr>
+          <w:lang w:val="en-US"/>
+        </w:rPr>
+        <w:t>howSimulationResults</w:t>
+      </w:r>
+      <w:r>
+        <w:rPr>
+          <w:lang w:val="en-US"/>
+        </w:rPr>
+        <w:t xml:space="preserve"> </w:t>
+      </w:r>
+      <w:r>
+        <w:rPr>
+          <w:lang w:val="en-US"/>
+        </w:rPr>
+        <w:t>–</w:t>
+      </w:r>
+      <w:r>
+        <w:rPr>
+          <w:lang w:val="en-US"/>
+        </w:rPr>
+        <w:t xml:space="preserve"> Simulates the forward and inverse models for one subject.</w:t>
       </w:r>
       <w:r>
         <w:rPr>

</xml_diff>

<commit_message>
Adding codes for sensor data generation from sources
</commit_message>
<xml_diff>
--- a/ReadMe.docx
+++ b/ReadMe.docx
@@ -72,6 +72,7 @@
           <w:lang w:val="en-US"/>
         </w:rPr>
       </w:pPr>
+      <w:proofErr w:type="spellStart"/>
       <w:r>
         <w:rPr>
           <w:lang w:val="en-US"/>
@@ -84,11 +85,26 @@
         </w:rPr>
         <w:t>.m</w:t>
       </w:r>
-      <w:r>
-        <w:rPr>
-          <w:lang w:val="en-US"/>
-        </w:rPr>
-        <w:t xml:space="preserve"> – saves the PSD and alpha/gamma power data in a local folder called analyzedData. This allows us to select subjects who have alpha/gamma power exceeding some threshold.</w:t>
+      <w:proofErr w:type="spellEnd"/>
+      <w:r>
+        <w:rPr>
+          <w:lang w:val="en-US"/>
+        </w:rPr>
+        <w:t xml:space="preserve"> – saves the PSD and alpha/gamma power data in a local folder called </w:t>
+      </w:r>
+      <w:proofErr w:type="spellStart"/>
+      <w:r>
+        <w:rPr>
+          <w:lang w:val="en-US"/>
+        </w:rPr>
+        <w:t>analyzedData</w:t>
+      </w:r>
+      <w:proofErr w:type="spellEnd"/>
+      <w:r>
+        <w:rPr>
+          <w:lang w:val="en-US"/>
+        </w:rPr>
+        <w:t>. This allows us to select subjects who have alpha/gamma power exceeding some threshold.</w:t>
       </w:r>
     </w:p>
     <w:p>
@@ -103,6 +119,7 @@
           <w:lang w:val="en-US"/>
         </w:rPr>
       </w:pPr>
+      <w:proofErr w:type="spellStart"/>
       <w:r>
         <w:rPr>
           <w:lang w:val="en-US"/>
@@ -115,11 +132,19 @@
         </w:rPr>
         <w:t>.m</w:t>
       </w:r>
-      <w:r>
-        <w:rPr>
-          <w:lang w:val="en-US"/>
-        </w:rPr>
-        <w:t xml:space="preserve"> and goodProtFlag</w:t>
+      <w:proofErr w:type="spellEnd"/>
+      <w:r>
+        <w:rPr>
+          <w:lang w:val="en-US"/>
+        </w:rPr>
+        <w:t xml:space="preserve"> and </w:t>
+      </w:r>
+      <w:proofErr w:type="spellStart"/>
+      <w:r>
+        <w:rPr>
+          <w:lang w:val="en-US"/>
+        </w:rPr>
+        <w:t>goodProtFlag</w:t>
       </w:r>
       <w:r>
         <w:rPr>
@@ -127,11 +152,26 @@
         </w:rPr>
         <w:t>.mat</w:t>
       </w:r>
-      <w:r>
-        <w:rPr>
-          <w:lang w:val="en-US"/>
-        </w:rPr>
-        <w:t xml:space="preserve"> – For each subject, 2-3 protocols are run. This program generates a mat file called goodProtFlag which contain</w:t>
+      <w:proofErr w:type="spellEnd"/>
+      <w:r>
+        <w:rPr>
+          <w:lang w:val="en-US"/>
+        </w:rPr>
+        <w:t xml:space="preserve"> – For each subject, 2-3 protocols are run. This program generates a mat file called </w:t>
+      </w:r>
+      <w:proofErr w:type="spellStart"/>
+      <w:r>
+        <w:rPr>
+          <w:lang w:val="en-US"/>
+        </w:rPr>
+        <w:t>goodProtFlag</w:t>
+      </w:r>
+      <w:proofErr w:type="spellEnd"/>
+      <w:r>
+        <w:rPr>
+          <w:lang w:val="en-US"/>
+        </w:rPr>
+        <w:t xml:space="preserve"> which contain</w:t>
       </w:r>
       <w:r>
         <w:rPr>
@@ -189,11 +229,47 @@
           <w:lang w:val="en-US"/>
         </w:rPr>
       </w:pPr>
-      <w:r>
-        <w:rPr>
-          <w:lang w:val="en-US"/>
-        </w:rPr>
-        <w:t>runSaveRawLORETAData.m and saveRawLORETAData.m – read the .txt output files from the LORETA software and save mean source power and also t-stats locally.</w:t>
+      <w:proofErr w:type="spellStart"/>
+      <w:r>
+        <w:rPr>
+          <w:lang w:val="en-US"/>
+        </w:rPr>
+        <w:t>runSaveRawLORETAData.m</w:t>
+      </w:r>
+      <w:proofErr w:type="spellEnd"/>
+      <w:r>
+        <w:rPr>
+          <w:lang w:val="en-US"/>
+        </w:rPr>
+        <w:t xml:space="preserve"> and </w:t>
+      </w:r>
+      <w:proofErr w:type="spellStart"/>
+      <w:r>
+        <w:rPr>
+          <w:lang w:val="en-US"/>
+        </w:rPr>
+        <w:t>saveRawLORETAData.m</w:t>
+      </w:r>
+      <w:proofErr w:type="spellEnd"/>
+      <w:r>
+        <w:rPr>
+          <w:lang w:val="en-US"/>
+        </w:rPr>
+        <w:t xml:space="preserve"> – read the .txt output files from the LORETA software and save mean source power </w:t>
+      </w:r>
+      <w:proofErr w:type="gramStart"/>
+      <w:r>
+        <w:rPr>
+          <w:lang w:val="en-US"/>
+        </w:rPr>
+        <w:t>and also</w:t>
+      </w:r>
+      <w:proofErr w:type="gramEnd"/>
+      <w:r>
+        <w:rPr>
+          <w:lang w:val="en-US"/>
+        </w:rPr>
+        <w:t xml:space="preserve"> t-stats locally.</w:t>
       </w:r>
     </w:p>
     <w:p>
@@ -208,11 +284,19 @@
           <w:lang w:val="en-US"/>
         </w:rPr>
       </w:pPr>
-      <w:r>
-        <w:rPr>
-          <w:lang w:val="en-US"/>
-        </w:rPr>
-        <w:t>getVoxelInfo.m and voxelInfo.xls – the output of LORETA give</w:t>
+      <w:proofErr w:type="spellStart"/>
+      <w:r>
+        <w:rPr>
+          <w:lang w:val="en-US"/>
+        </w:rPr>
+        <w:t>getVoxelInfo.m</w:t>
+      </w:r>
+      <w:proofErr w:type="spellEnd"/>
+      <w:r>
+        <w:rPr>
+          <w:lang w:val="en-US"/>
+        </w:rPr>
+        <w:t xml:space="preserve"> and voxelInfo.xls – the output of LORETA give</w:t>
       </w:r>
       <w:r>
         <w:rPr>
@@ -257,21 +341,72 @@
           <w:lang w:val="en-US"/>
         </w:rPr>
       </w:pPr>
-      <w:r>
-        <w:rPr>
-          <w:lang w:val="en-US"/>
-        </w:rPr>
-        <w:t xml:space="preserve">runDisplayData, displayData and getLORETAData – </w:t>
-      </w:r>
-      <w:r>
-        <w:rPr>
-          <w:lang w:val="en-US"/>
-        </w:rPr>
-        <w:t>displays change in power, topoplots, and source maps at different frequency bands.</w:t>
-      </w:r>
-    </w:p>
-    <w:p>
-      <w:pPr>
+      <w:proofErr w:type="spellStart"/>
+      <w:r>
+        <w:rPr>
+          <w:lang w:val="en-US"/>
+        </w:rPr>
+        <w:t>runDisplayData</w:t>
+      </w:r>
+      <w:proofErr w:type="spellEnd"/>
+      <w:r>
+        <w:rPr>
+          <w:lang w:val="en-US"/>
+        </w:rPr>
+        <w:t xml:space="preserve">, </w:t>
+      </w:r>
+      <w:proofErr w:type="spellStart"/>
+      <w:r>
+        <w:rPr>
+          <w:lang w:val="en-US"/>
+        </w:rPr>
+        <w:t>displayData</w:t>
+      </w:r>
+      <w:proofErr w:type="spellEnd"/>
+      <w:r>
+        <w:rPr>
+          <w:lang w:val="en-US"/>
+        </w:rPr>
+        <w:t xml:space="preserve"> and </w:t>
+      </w:r>
+      <w:proofErr w:type="spellStart"/>
+      <w:r>
+        <w:rPr>
+          <w:lang w:val="en-US"/>
+        </w:rPr>
+        <w:t>getLORETAData</w:t>
+      </w:r>
+      <w:proofErr w:type="spellEnd"/>
+      <w:r>
+        <w:rPr>
+          <w:lang w:val="en-US"/>
+        </w:rPr>
+        <w:t xml:space="preserve"> – </w:t>
+      </w:r>
+      <w:r>
+        <w:rPr>
+          <w:lang w:val="en-US"/>
+        </w:rPr>
+        <w:t xml:space="preserve">displays change in power, </w:t>
+      </w:r>
+      <w:proofErr w:type="spellStart"/>
+      <w:r>
+        <w:rPr>
+          <w:lang w:val="en-US"/>
+        </w:rPr>
+        <w:t>topoplots</w:t>
+      </w:r>
+      <w:proofErr w:type="spellEnd"/>
+      <w:r>
+        <w:rPr>
+          <w:lang w:val="en-US"/>
+        </w:rPr>
+        <w:t>, and source maps at different frequency bands.</w:t>
+      </w:r>
+    </w:p>
+    <w:p>
+      <w:pPr>
+        <w:pStyle w:val="ListParagraph"/>
         <w:jc w:val="both"/>
         <w:rPr>
           <w:lang w:val="en-US"/>
@@ -294,8 +429,16 @@
         <w:rPr>
           <w:lang w:val="en-US"/>
         </w:rPr>
-        <w:t>Using fieldTrip</w:t>
-      </w:r>
+        <w:t xml:space="preserve">Using </w:t>
+      </w:r>
+      <w:proofErr w:type="spellStart"/>
+      <w:r>
+        <w:rPr>
+          <w:lang w:val="en-US"/>
+        </w:rPr>
+        <w:t>fieldTrip</w:t>
+      </w:r>
+      <w:proofErr w:type="spellEnd"/>
     </w:p>
     <w:p>
       <w:pPr>
@@ -306,6 +449,7 @@
         </w:numPr>
         <w:jc w:val="both"/>
       </w:pPr>
+      <w:proofErr w:type="spellStart"/>
       <w:r>
         <w:rPr>
           <w:lang w:val="en-US"/>
@@ -318,6 +462,7 @@
         </w:rPr>
         <w:t>repareSourceModel</w:t>
       </w:r>
+      <w:proofErr w:type="spellEnd"/>
       <w:r>
         <w:rPr>
           <w:lang w:val="en-US"/>
@@ -331,7 +476,31 @@
         <w:t xml:space="preserve">– </w:t>
       </w:r>
       <w:r>
-        <w:t>This script generates the data (headmodel, sourcemodel and leadfield)</w:t>
+        <w:t>This script generates the data (</w:t>
+      </w:r>
+      <w:proofErr w:type="spellStart"/>
+      <w:r>
+        <w:t>headmodel</w:t>
+      </w:r>
+      <w:proofErr w:type="spellEnd"/>
+      <w:r>
+        <w:t xml:space="preserve">, </w:t>
+      </w:r>
+      <w:proofErr w:type="spellStart"/>
+      <w:r>
+        <w:t>sourcemodel</w:t>
+      </w:r>
+      <w:proofErr w:type="spellEnd"/>
+      <w:r>
+        <w:t xml:space="preserve"> and </w:t>
+      </w:r>
+      <w:proofErr w:type="spellStart"/>
+      <w:r>
+        <w:t>leadfield</w:t>
+      </w:r>
+      <w:proofErr w:type="spellEnd"/>
+      <w:r>
+        <w:t>)</w:t>
       </w:r>
       <w:r>
         <w:t xml:space="preserve"> </w:t>
@@ -400,18 +569,20 @@
           <w:lang w:val="en-US"/>
         </w:rPr>
       </w:pPr>
-      <w:r>
-        <w:rPr>
-          <w:lang w:val="en-US"/>
-        </w:rPr>
-        <w:t>P</w:t>
-      </w:r>
-      <w:r>
-        <w:rPr>
-          <w:lang w:val="en-US"/>
-        </w:rPr>
-        <w:t>erformSourceLocalization</w:t>
-      </w:r>
+      <w:proofErr w:type="spellStart"/>
+      <w:r>
+        <w:rPr>
+          <w:lang w:val="en-US"/>
+        </w:rPr>
+        <w:t>prepareDataSo</w:t>
+      </w:r>
+      <w:r>
+        <w:rPr>
+          <w:lang w:val="en-US"/>
+        </w:rPr>
+        <w:t>urceLocalization</w:t>
+      </w:r>
+      <w:proofErr w:type="spellEnd"/>
       <w:r>
         <w:rPr>
           <w:lang w:val="en-US"/>
@@ -428,19 +599,13 @@
         <w:rPr>
           <w:lang w:val="en-US"/>
         </w:rPr>
-        <w:t xml:space="preserve"> For one subject ‘204NC’, it </w:t>
-      </w:r>
-      <w:r>
-        <w:rPr>
-          <w:lang w:val="en-US"/>
-        </w:rPr>
-        <w:t>preprocesses</w:t>
-      </w:r>
-      <w:r>
-        <w:rPr>
-          <w:lang w:val="en-US"/>
-        </w:rPr>
-        <w:t xml:space="preserve"> the data and performs source localization using the precomputed files which was generated using PrepareSourceModel </w:t>
+        <w:t xml:space="preserve"> </w:t>
+      </w:r>
+      <w:r>
+        <w:rPr>
+          <w:lang w:val="en-US"/>
+        </w:rPr>
+        <w:t>repairs bad channels, performs average reference, segments the data into pre ad post.</w:t>
       </w:r>
     </w:p>
     <w:p>
@@ -455,18 +620,14 @@
           <w:lang w:val="en-US"/>
         </w:rPr>
       </w:pPr>
-      <w:r>
-        <w:rPr>
-          <w:lang w:val="en-US"/>
-        </w:rPr>
-        <w:t>S</w:t>
-      </w:r>
-      <w:r>
-        <w:rPr>
-          <w:lang w:val="en-US"/>
-        </w:rPr>
-        <w:t>howSimulationResults</w:t>
-      </w:r>
+      <w:proofErr w:type="spellStart"/>
+      <w:r>
+        <w:rPr>
+          <w:lang w:val="en-US"/>
+        </w:rPr>
+        <w:t>performSourceLocalization</w:t>
+      </w:r>
+      <w:proofErr w:type="spellEnd"/>
       <w:r>
         <w:rPr>
           <w:lang w:val="en-US"/>
@@ -483,13 +644,280 @@
         <w:rPr>
           <w:lang w:val="en-US"/>
         </w:rPr>
-        <w:t xml:space="preserve"> Simulates the forward and inverse models for one subject.</w:t>
-      </w:r>
-      <w:r>
-        <w:rPr>
-          <w:lang w:val="en-US"/>
-        </w:rPr>
-        <w:tab/>
+        <w:t xml:space="preserve"> </w:t>
+      </w:r>
+      <w:r>
+        <w:rPr>
+          <w:lang w:val="en-US"/>
+        </w:rPr>
+        <w:t xml:space="preserve">takes data prepared </w:t>
+      </w:r>
+      <w:r>
+        <w:rPr>
+          <w:lang w:val="en-US"/>
+        </w:rPr>
+        <w:t xml:space="preserve">by </w:t>
+      </w:r>
+      <w:proofErr w:type="spellStart"/>
+      <w:r>
+        <w:rPr>
+          <w:lang w:val="en-US"/>
+        </w:rPr>
+        <w:t>prepareDataSourceLocalization</w:t>
+      </w:r>
+      <w:proofErr w:type="spellEnd"/>
+      <w:r>
+        <w:rPr>
+          <w:lang w:val="en-US"/>
+        </w:rPr>
+        <w:t xml:space="preserve"> and performs source localization.</w:t>
+      </w:r>
+    </w:p>
+    <w:p>
+      <w:pPr>
+        <w:pStyle w:val="ListParagraph"/>
+        <w:numPr>
+          <w:ilvl w:val="1"/>
+          <w:numId w:val="1"/>
+        </w:numPr>
+        <w:jc w:val="both"/>
+        <w:rPr>
+          <w:lang w:val="en-US"/>
+        </w:rPr>
+      </w:pPr>
+      <w:proofErr w:type="spellStart"/>
+      <w:r>
+        <w:rPr>
+          <w:lang w:val="en-US"/>
+        </w:rPr>
+        <w:t>displaySourceData</w:t>
+      </w:r>
+      <w:proofErr w:type="spellEnd"/>
+      <w:r>
+        <w:rPr>
+          <w:lang w:val="en-US"/>
+        </w:rPr>
+        <w:t xml:space="preserve"> – displays the results of source localization.</w:t>
+      </w:r>
+    </w:p>
+    <w:p>
+      <w:pPr>
+        <w:jc w:val="both"/>
+        <w:rPr>
+          <w:lang w:val="en-US"/>
+        </w:rPr>
+      </w:pPr>
+    </w:p>
+    <w:p>
+      <w:pPr>
+        <w:jc w:val="both"/>
+        <w:rPr>
+          <w:lang w:val="en-US"/>
+        </w:rPr>
+      </w:pPr>
+      <w:r>
+        <w:rPr>
+          <w:lang w:val="en-US"/>
+        </w:rPr>
+        <w:t>Postprocessing</w:t>
+      </w:r>
+    </w:p>
+    <w:p>
+      <w:pPr>
+        <w:pStyle w:val="ListParagraph"/>
+        <w:numPr>
+          <w:ilvl w:val="1"/>
+          <w:numId w:val="1"/>
+        </w:numPr>
+        <w:jc w:val="both"/>
+        <w:rPr>
+          <w:lang w:val="en-US"/>
+        </w:rPr>
+      </w:pPr>
+      <w:proofErr w:type="spellStart"/>
+      <w:r>
+        <w:rPr>
+          <w:lang w:val="en-US"/>
+        </w:rPr>
+        <w:t>getPowerVsDistance</w:t>
+      </w:r>
+      <w:proofErr w:type="spellEnd"/>
+      <w:r>
+        <w:rPr>
+          <w:lang w:val="en-US"/>
+        </w:rPr>
+        <w:t xml:space="preserve"> </w:t>
+      </w:r>
+      <w:r>
+        <w:rPr>
+          <w:lang w:val="en-US"/>
+        </w:rPr>
+        <w:t xml:space="preserve">– computes power as a function of distance from a </w:t>
+      </w:r>
+      <w:proofErr w:type="spellStart"/>
+      <w:r>
+        <w:rPr>
+          <w:lang w:val="en-US"/>
+        </w:rPr>
+        <w:t>seedvoxel</w:t>
+      </w:r>
+      <w:proofErr w:type="spellEnd"/>
+      <w:r>
+        <w:rPr>
+          <w:lang w:val="en-US"/>
+        </w:rPr>
+        <w:t xml:space="preserve"> and fits an exponential</w:t>
+      </w:r>
+    </w:p>
+    <w:p>
+      <w:pPr>
+        <w:pStyle w:val="ListParagraph"/>
+        <w:numPr>
+          <w:ilvl w:val="1"/>
+          <w:numId w:val="1"/>
+        </w:numPr>
+        <w:jc w:val="both"/>
+        <w:rPr>
+          <w:lang w:val="en-US"/>
+        </w:rPr>
+      </w:pPr>
+      <w:r>
+        <w:rPr>
+          <w:lang w:val="en-US"/>
+        </w:rPr>
+        <w:t xml:space="preserve">source2sensor – given source data and a </w:t>
+      </w:r>
+      <w:proofErr w:type="spellStart"/>
+      <w:r>
+        <w:rPr>
+          <w:lang w:val="en-US"/>
+        </w:rPr>
+        <w:t>leadfield</w:t>
+      </w:r>
+      <w:proofErr w:type="spellEnd"/>
+      <w:r>
+        <w:rPr>
+          <w:lang w:val="en-US"/>
+        </w:rPr>
+        <w:t xml:space="preserve"> matrix, </w:t>
+      </w:r>
+      <w:r>
+        <w:rPr>
+          <w:lang w:val="en-US"/>
+        </w:rPr>
+        <w:t>generates sensor data.</w:t>
+      </w:r>
+    </w:p>
+    <w:p>
+      <w:pPr>
+        <w:jc w:val="both"/>
+        <w:rPr>
+          <w:lang w:val="en-US"/>
+        </w:rPr>
+      </w:pPr>
+    </w:p>
+    <w:p>
+      <w:pPr>
+        <w:jc w:val="both"/>
+        <w:rPr>
+          <w:lang w:val="en-US"/>
+        </w:rPr>
+      </w:pPr>
+      <w:proofErr w:type="spellStart"/>
+      <w:r>
+        <w:rPr>
+          <w:lang w:val="en-US"/>
+        </w:rPr>
+        <w:t>saveData</w:t>
+      </w:r>
+      <w:r>
+        <w:rPr>
+          <w:lang w:val="en-US"/>
+        </w:rPr>
+        <w:t>ExampleSubject</w:t>
+      </w:r>
+      <w:proofErr w:type="spellEnd"/>
+      <w:r>
+        <w:rPr>
+          <w:lang w:val="en-US"/>
+        </w:rPr>
+        <w:t xml:space="preserve"> – saves intermediate data from one subject</w:t>
+      </w:r>
+      <w:r>
+        <w:rPr>
+          <w:lang w:val="en-US"/>
+        </w:rPr>
+        <w:t xml:space="preserve">. This data is used </w:t>
+      </w:r>
+      <w:r>
+        <w:rPr>
+          <w:lang w:val="en-US"/>
+        </w:rPr>
+        <w:t xml:space="preserve">to reconstruct sensor data from </w:t>
+      </w:r>
+      <w:r>
+        <w:rPr>
+          <w:lang w:val="en-US"/>
+        </w:rPr>
+        <w:t>a few sources and then performing source analysis again.</w:t>
+      </w:r>
+    </w:p>
+    <w:p>
+      <w:pPr>
+        <w:jc w:val="both"/>
+        <w:rPr>
+          <w:lang w:val="en-US"/>
+        </w:rPr>
+      </w:pPr>
+      <w:proofErr w:type="spellStart"/>
+      <w:r>
+        <w:rPr>
+          <w:lang w:val="en-US"/>
+        </w:rPr>
+        <w:t>display</w:t>
+      </w:r>
+      <w:r>
+        <w:rPr>
+          <w:lang w:val="en-US"/>
+        </w:rPr>
+        <w:t>Results</w:t>
+      </w:r>
+      <w:r>
+        <w:rPr>
+          <w:lang w:val="en-US"/>
+        </w:rPr>
+        <w:t>TruncatedSources</w:t>
+      </w:r>
+      <w:proofErr w:type="spellEnd"/>
+      <w:r>
+        <w:rPr>
+          <w:lang w:val="en-US"/>
+        </w:rPr>
+        <w:t xml:space="preserve"> </w:t>
+      </w:r>
+      <w:r>
+        <w:rPr>
+          <w:lang w:val="en-US"/>
+        </w:rPr>
+        <w:t>–</w:t>
+      </w:r>
+      <w:r>
+        <w:rPr>
+          <w:lang w:val="en-US"/>
+        </w:rPr>
+        <w:t xml:space="preserve"> </w:t>
+      </w:r>
+      <w:r>
+        <w:rPr>
+          <w:lang w:val="en-US"/>
+        </w:rPr>
+        <w:t xml:space="preserve">displays the results of source localization from the </w:t>
+      </w:r>
+      <w:r>
+        <w:rPr>
+          <w:lang w:val="en-US"/>
+        </w:rPr>
+        <w:t>sensor data generated by the previous code.</w:t>
       </w:r>
     </w:p>
     <w:sectPr>

</xml_diff>

<commit_message>
Adding code to display results where sources are truncated first, sensor data is created from truncated sources and then source localization is done on this sensor data
</commit_message>
<xml_diff>
--- a/ReadMe.docx
+++ b/ReadMe.docx
@@ -72,7 +72,6 @@
           <w:lang w:val="en-US"/>
         </w:rPr>
       </w:pPr>
-      <w:proofErr w:type="spellStart"/>
       <w:r>
         <w:rPr>
           <w:lang w:val="en-US"/>
@@ -85,26 +84,11 @@
         </w:rPr>
         <w:t>.m</w:t>
       </w:r>
-      <w:proofErr w:type="spellEnd"/>
-      <w:r>
-        <w:rPr>
-          <w:lang w:val="en-US"/>
-        </w:rPr>
-        <w:t xml:space="preserve"> – saves the PSD and alpha/gamma power data in a local folder called </w:t>
-      </w:r>
-      <w:proofErr w:type="spellStart"/>
-      <w:r>
-        <w:rPr>
-          <w:lang w:val="en-US"/>
-        </w:rPr>
-        <w:t>analyzedData</w:t>
-      </w:r>
-      <w:proofErr w:type="spellEnd"/>
-      <w:r>
-        <w:rPr>
-          <w:lang w:val="en-US"/>
-        </w:rPr>
-        <w:t>. This allows us to select subjects who have alpha/gamma power exceeding some threshold.</w:t>
+      <w:r>
+        <w:rPr>
+          <w:lang w:val="en-US"/>
+        </w:rPr>
+        <w:t xml:space="preserve"> – saves the PSD and alpha/gamma power data in a local folder called analyzedData. This allows us to select subjects who have alpha/gamma power exceeding some threshold.</w:t>
       </w:r>
     </w:p>
     <w:p>
@@ -119,7 +103,6 @@
           <w:lang w:val="en-US"/>
         </w:rPr>
       </w:pPr>
-      <w:proofErr w:type="spellStart"/>
       <w:r>
         <w:rPr>
           <w:lang w:val="en-US"/>
@@ -132,19 +115,11 @@
         </w:rPr>
         <w:t>.m</w:t>
       </w:r>
-      <w:proofErr w:type="spellEnd"/>
-      <w:r>
-        <w:rPr>
-          <w:lang w:val="en-US"/>
-        </w:rPr>
-        <w:t xml:space="preserve"> and </w:t>
-      </w:r>
-      <w:proofErr w:type="spellStart"/>
-      <w:r>
-        <w:rPr>
-          <w:lang w:val="en-US"/>
-        </w:rPr>
-        <w:t>goodProtFlag</w:t>
+      <w:r>
+        <w:rPr>
+          <w:lang w:val="en-US"/>
+        </w:rPr>
+        <w:t xml:space="preserve"> and goodProtFlag</w:t>
       </w:r>
       <w:r>
         <w:rPr>
@@ -152,26 +127,11 @@
         </w:rPr>
         <w:t>.mat</w:t>
       </w:r>
-      <w:proofErr w:type="spellEnd"/>
-      <w:r>
-        <w:rPr>
-          <w:lang w:val="en-US"/>
-        </w:rPr>
-        <w:t xml:space="preserve"> – For each subject, 2-3 protocols are run. This program generates a mat file called </w:t>
-      </w:r>
-      <w:proofErr w:type="spellStart"/>
-      <w:r>
-        <w:rPr>
-          <w:lang w:val="en-US"/>
-        </w:rPr>
-        <w:t>goodProtFlag</w:t>
-      </w:r>
-      <w:proofErr w:type="spellEnd"/>
-      <w:r>
-        <w:rPr>
-          <w:lang w:val="en-US"/>
-        </w:rPr>
-        <w:t xml:space="preserve"> which contain</w:t>
+      <w:r>
+        <w:rPr>
+          <w:lang w:val="en-US"/>
+        </w:rPr>
+        <w:t xml:space="preserve"> – For each subject, 2-3 protocols are run. This program generates a mat file called goodProtFlag which contain</w:t>
       </w:r>
       <w:r>
         <w:rPr>
@@ -229,47 +189,11 @@
           <w:lang w:val="en-US"/>
         </w:rPr>
       </w:pPr>
-      <w:proofErr w:type="spellStart"/>
-      <w:r>
-        <w:rPr>
-          <w:lang w:val="en-US"/>
-        </w:rPr>
-        <w:t>runSaveRawLORETAData.m</w:t>
-      </w:r>
-      <w:proofErr w:type="spellEnd"/>
-      <w:r>
-        <w:rPr>
-          <w:lang w:val="en-US"/>
-        </w:rPr>
-        <w:t xml:space="preserve"> and </w:t>
-      </w:r>
-      <w:proofErr w:type="spellStart"/>
-      <w:r>
-        <w:rPr>
-          <w:lang w:val="en-US"/>
-        </w:rPr>
-        <w:t>saveRawLORETAData.m</w:t>
-      </w:r>
-      <w:proofErr w:type="spellEnd"/>
-      <w:r>
-        <w:rPr>
-          <w:lang w:val="en-US"/>
-        </w:rPr>
-        <w:t xml:space="preserve"> – read the .txt output files from the LORETA software and save mean source power </w:t>
-      </w:r>
-      <w:proofErr w:type="gramStart"/>
-      <w:r>
-        <w:rPr>
-          <w:lang w:val="en-US"/>
-        </w:rPr>
-        <w:t>and also</w:t>
-      </w:r>
-      <w:proofErr w:type="gramEnd"/>
-      <w:r>
-        <w:rPr>
-          <w:lang w:val="en-US"/>
-        </w:rPr>
-        <w:t xml:space="preserve"> t-stats locally.</w:t>
+      <w:r>
+        <w:rPr>
+          <w:lang w:val="en-US"/>
+        </w:rPr>
+        <w:t>runSaveRawLORETAData.m and saveRawLORETAData.m – read the .txt output files from the LORETA software and save mean source power and also t-stats locally.</w:t>
       </w:r>
     </w:p>
     <w:p>
@@ -284,19 +208,11 @@
           <w:lang w:val="en-US"/>
         </w:rPr>
       </w:pPr>
-      <w:proofErr w:type="spellStart"/>
-      <w:r>
-        <w:rPr>
-          <w:lang w:val="en-US"/>
-        </w:rPr>
-        <w:t>getVoxelInfo.m</w:t>
-      </w:r>
-      <w:proofErr w:type="spellEnd"/>
-      <w:r>
-        <w:rPr>
-          <w:lang w:val="en-US"/>
-        </w:rPr>
-        <w:t xml:space="preserve"> and voxelInfo.xls – the output of LORETA give</w:t>
+      <w:r>
+        <w:rPr>
+          <w:lang w:val="en-US"/>
+        </w:rPr>
+        <w:t>getVoxelInfo.m and voxelInfo.xls – the output of LORETA give</w:t>
       </w:r>
       <w:r>
         <w:rPr>
@@ -341,67 +257,17 @@
           <w:lang w:val="en-US"/>
         </w:rPr>
       </w:pPr>
-      <w:proofErr w:type="spellStart"/>
-      <w:r>
-        <w:rPr>
-          <w:lang w:val="en-US"/>
-        </w:rPr>
-        <w:t>runDisplayData</w:t>
-      </w:r>
-      <w:proofErr w:type="spellEnd"/>
-      <w:r>
-        <w:rPr>
-          <w:lang w:val="en-US"/>
-        </w:rPr>
-        <w:t xml:space="preserve">, </w:t>
-      </w:r>
-      <w:proofErr w:type="spellStart"/>
-      <w:r>
-        <w:rPr>
-          <w:lang w:val="en-US"/>
-        </w:rPr>
-        <w:t>displayData</w:t>
-      </w:r>
-      <w:proofErr w:type="spellEnd"/>
-      <w:r>
-        <w:rPr>
-          <w:lang w:val="en-US"/>
-        </w:rPr>
-        <w:t xml:space="preserve"> and </w:t>
-      </w:r>
-      <w:proofErr w:type="spellStart"/>
-      <w:r>
-        <w:rPr>
-          <w:lang w:val="en-US"/>
-        </w:rPr>
-        <w:t>getLORETAData</w:t>
-      </w:r>
-      <w:proofErr w:type="spellEnd"/>
-      <w:r>
-        <w:rPr>
-          <w:lang w:val="en-US"/>
-        </w:rPr>
-        <w:t xml:space="preserve"> – </w:t>
-      </w:r>
-      <w:r>
-        <w:rPr>
-          <w:lang w:val="en-US"/>
-        </w:rPr>
-        <w:t xml:space="preserve">displays change in power, </w:t>
-      </w:r>
-      <w:proofErr w:type="spellStart"/>
-      <w:r>
-        <w:rPr>
-          <w:lang w:val="en-US"/>
-        </w:rPr>
-        <w:t>topoplots</w:t>
-      </w:r>
-      <w:proofErr w:type="spellEnd"/>
-      <w:r>
-        <w:rPr>
-          <w:lang w:val="en-US"/>
-        </w:rPr>
-        <w:t>, and source maps at different frequency bands.</w:t>
+      <w:r>
+        <w:rPr>
+          <w:lang w:val="en-US"/>
+        </w:rPr>
+        <w:t xml:space="preserve">runDisplayData, displayData and getLORETAData – </w:t>
+      </w:r>
+      <w:r>
+        <w:rPr>
+          <w:lang w:val="en-US"/>
+        </w:rPr>
+        <w:t>displays change in power, topoplots, and source maps at different frequency bands.</w:t>
       </w:r>
     </w:p>
     <w:p>
@@ -429,16 +295,8 @@
         <w:rPr>
           <w:lang w:val="en-US"/>
         </w:rPr>
-        <w:t xml:space="preserve">Using </w:t>
-      </w:r>
-      <w:proofErr w:type="spellStart"/>
-      <w:r>
-        <w:rPr>
-          <w:lang w:val="en-US"/>
-        </w:rPr>
-        <w:t>fieldTrip</w:t>
-      </w:r>
-      <w:proofErr w:type="spellEnd"/>
+        <w:t>Using fieldTrip</w:t>
+      </w:r>
     </w:p>
     <w:p>
       <w:pPr>
@@ -449,7 +307,6 @@
         </w:numPr>
         <w:jc w:val="both"/>
       </w:pPr>
-      <w:proofErr w:type="spellStart"/>
       <w:r>
         <w:rPr>
           <w:lang w:val="en-US"/>
@@ -462,7 +319,6 @@
         </w:rPr>
         <w:t>repareSourceModel</w:t>
       </w:r>
-      <w:proofErr w:type="spellEnd"/>
       <w:r>
         <w:rPr>
           <w:lang w:val="en-US"/>
@@ -476,31 +332,7 @@
         <w:t xml:space="preserve">– </w:t>
       </w:r>
       <w:r>
-        <w:t>This script generates the data (</w:t>
-      </w:r>
-      <w:proofErr w:type="spellStart"/>
-      <w:r>
-        <w:t>headmodel</w:t>
-      </w:r>
-      <w:proofErr w:type="spellEnd"/>
-      <w:r>
-        <w:t xml:space="preserve">, </w:t>
-      </w:r>
-      <w:proofErr w:type="spellStart"/>
-      <w:r>
-        <w:t>sourcemodel</w:t>
-      </w:r>
-      <w:proofErr w:type="spellEnd"/>
-      <w:r>
-        <w:t xml:space="preserve"> and </w:t>
-      </w:r>
-      <w:proofErr w:type="spellStart"/>
-      <w:r>
-        <w:t>leadfield</w:t>
-      </w:r>
-      <w:proofErr w:type="spellEnd"/>
-      <w:r>
-        <w:t>)</w:t>
+        <w:t>This script generates the data (headmodel, sourcemodel and leadfield)</w:t>
       </w:r>
       <w:r>
         <w:t xml:space="preserve"> </w:t>
@@ -569,7 +401,6 @@
           <w:lang w:val="en-US"/>
         </w:rPr>
       </w:pPr>
-      <w:proofErr w:type="spellStart"/>
       <w:r>
         <w:rPr>
           <w:lang w:val="en-US"/>
@@ -580,14 +411,7 @@
         <w:rPr>
           <w:lang w:val="en-US"/>
         </w:rPr>
-        <w:t>urceLocalization</w:t>
-      </w:r>
-      <w:proofErr w:type="spellEnd"/>
-      <w:r>
-        <w:rPr>
-          <w:lang w:val="en-US"/>
-        </w:rPr>
-        <w:t xml:space="preserve"> </w:t>
+        <w:t xml:space="preserve">urceLocalization </w:t>
       </w:r>
       <w:r>
         <w:rPr>
@@ -620,14 +444,18 @@
           <w:lang w:val="en-US"/>
         </w:rPr>
       </w:pPr>
-      <w:proofErr w:type="spellStart"/>
-      <w:r>
-        <w:rPr>
-          <w:lang w:val="en-US"/>
-        </w:rPr>
-        <w:t>performSourceLocalization</w:t>
-      </w:r>
-      <w:proofErr w:type="spellEnd"/>
+      <w:r>
+        <w:rPr>
+          <w:lang w:val="en-US"/>
+        </w:rPr>
+        <w:t xml:space="preserve">performSourceLocalization </w:t>
+      </w:r>
+      <w:r>
+        <w:rPr>
+          <w:lang w:val="en-US"/>
+        </w:rPr>
+        <w:t>–</w:t>
+      </w:r>
       <w:r>
         <w:rPr>
           <w:lang w:val="en-US"/>
@@ -638,39 +466,13 @@
         <w:rPr>
           <w:lang w:val="en-US"/>
         </w:rPr>
-        <w:t>–</w:t>
-      </w:r>
-      <w:r>
-        <w:rPr>
-          <w:lang w:val="en-US"/>
-        </w:rPr>
-        <w:t xml:space="preserve"> </w:t>
-      </w:r>
-      <w:r>
-        <w:rPr>
-          <w:lang w:val="en-US"/>
-        </w:rPr>
         <w:t xml:space="preserve">takes data prepared </w:t>
       </w:r>
       <w:r>
         <w:rPr>
           <w:lang w:val="en-US"/>
         </w:rPr>
-        <w:t xml:space="preserve">by </w:t>
-      </w:r>
-      <w:proofErr w:type="spellStart"/>
-      <w:r>
-        <w:rPr>
-          <w:lang w:val="en-US"/>
-        </w:rPr>
-        <w:t>prepareDataSourceLocalization</w:t>
-      </w:r>
-      <w:proofErr w:type="spellEnd"/>
-      <w:r>
-        <w:rPr>
-          <w:lang w:val="en-US"/>
-        </w:rPr>
-        <w:t xml:space="preserve"> and performs source localization.</w:t>
+        <w:t>by prepareDataSourceLocalization and performs source localization.</w:t>
       </w:r>
     </w:p>
     <w:p>
@@ -685,19 +487,11 @@
           <w:lang w:val="en-US"/>
         </w:rPr>
       </w:pPr>
-      <w:proofErr w:type="spellStart"/>
-      <w:r>
-        <w:rPr>
-          <w:lang w:val="en-US"/>
-        </w:rPr>
-        <w:t>displaySourceData</w:t>
-      </w:r>
-      <w:proofErr w:type="spellEnd"/>
-      <w:r>
-        <w:rPr>
-          <w:lang w:val="en-US"/>
-        </w:rPr>
-        <w:t xml:space="preserve"> – displays the results of source localization.</w:t>
+      <w:r>
+        <w:rPr>
+          <w:lang w:val="en-US"/>
+        </w:rPr>
+        <w:t>displaySourceData – displays the results of source localization.</w:t>
       </w:r>
     </w:p>
     <w:p>
@@ -734,39 +528,17 @@
           <w:lang w:val="en-US"/>
         </w:rPr>
       </w:pPr>
-      <w:proofErr w:type="spellStart"/>
-      <w:r>
-        <w:rPr>
-          <w:lang w:val="en-US"/>
-        </w:rPr>
-        <w:t>getPowerVsDistance</w:t>
-      </w:r>
-      <w:proofErr w:type="spellEnd"/>
-      <w:r>
-        <w:rPr>
-          <w:lang w:val="en-US"/>
-        </w:rPr>
-        <w:t xml:space="preserve"> </w:t>
-      </w:r>
-      <w:r>
-        <w:rPr>
-          <w:lang w:val="en-US"/>
-        </w:rPr>
-        <w:t xml:space="preserve">– computes power as a function of distance from a </w:t>
-      </w:r>
-      <w:proofErr w:type="spellStart"/>
-      <w:r>
-        <w:rPr>
-          <w:lang w:val="en-US"/>
-        </w:rPr>
-        <w:t>seedvoxel</w:t>
-      </w:r>
-      <w:proofErr w:type="spellEnd"/>
-      <w:r>
-        <w:rPr>
-          <w:lang w:val="en-US"/>
-        </w:rPr>
-        <w:t xml:space="preserve"> and fits an exponential</w:t>
+      <w:r>
+        <w:rPr>
+          <w:lang w:val="en-US"/>
+        </w:rPr>
+        <w:t xml:space="preserve">getPowerVsDistance </w:t>
+      </w:r>
+      <w:r>
+        <w:rPr>
+          <w:lang w:val="en-US"/>
+        </w:rPr>
+        <w:t>– computes power as a function of distance from a seedvoxel and fits an exponential</w:t>
       </w:r>
     </w:p>
     <w:p>
@@ -785,21 +557,7 @@
         <w:rPr>
           <w:lang w:val="en-US"/>
         </w:rPr>
-        <w:t xml:space="preserve">source2sensor – given source data and a </w:t>
-      </w:r>
-      <w:proofErr w:type="spellStart"/>
-      <w:r>
-        <w:rPr>
-          <w:lang w:val="en-US"/>
-        </w:rPr>
-        <w:t>leadfield</w:t>
-      </w:r>
-      <w:proofErr w:type="spellEnd"/>
-      <w:r>
-        <w:rPr>
-          <w:lang w:val="en-US"/>
-        </w:rPr>
-        <w:t xml:space="preserve"> matrix, </w:t>
+        <w:t xml:space="preserve">source2sensor – given source data and a leadfield matrix, </w:t>
       </w:r>
       <w:r>
         <w:rPr>
@@ -823,12 +581,17 @@
           <w:lang w:val="en-US"/>
         </w:rPr>
       </w:pPr>
-      <w:proofErr w:type="spellStart"/>
-      <w:r>
-        <w:rPr>
-          <w:lang w:val="en-US"/>
-        </w:rPr>
-        <w:t>saveData</w:t>
+      <w:r>
+        <w:rPr>
+          <w:lang w:val="en-US"/>
+        </w:rPr>
+        <w:t>display</w:t>
+      </w:r>
+      <w:r>
+        <w:rPr>
+          <w:lang w:val="en-US"/>
+        </w:rPr>
+        <w:t>Data</w:t>
       </w:r>
       <w:r>
         <w:rPr>
@@ -836,40 +599,38 @@
         </w:rPr>
         <w:t>ExampleSubject</w:t>
       </w:r>
-      <w:proofErr w:type="spellEnd"/>
-      <w:r>
-        <w:rPr>
-          <w:lang w:val="en-US"/>
-        </w:rPr>
-        <w:t xml:space="preserve"> – saves intermediate data from one subject</w:t>
-      </w:r>
-      <w:r>
-        <w:rPr>
-          <w:lang w:val="en-US"/>
-        </w:rPr>
-        <w:t xml:space="preserve">. This data is used </w:t>
-      </w:r>
-      <w:r>
-        <w:rPr>
-          <w:lang w:val="en-US"/>
-        </w:rPr>
-        <w:t xml:space="preserve">to reconstruct sensor data from </w:t>
-      </w:r>
-      <w:r>
-        <w:rPr>
-          <w:lang w:val="en-US"/>
-        </w:rPr>
-        <w:t>a few sources and then performing source analysis again.</w:t>
-      </w:r>
-    </w:p>
-    <w:p>
-      <w:pPr>
-        <w:jc w:val="both"/>
-        <w:rPr>
-          <w:lang w:val="en-US"/>
-        </w:rPr>
-      </w:pPr>
-      <w:proofErr w:type="spellStart"/>
+      <w:r>
+        <w:rPr>
+          <w:lang w:val="en-US"/>
+        </w:rPr>
+        <w:t xml:space="preserve"> – saves</w:t>
+      </w:r>
+      <w:r>
+        <w:rPr>
+          <w:lang w:val="en-US"/>
+        </w:rPr>
+        <w:t xml:space="preserve"> and displays</w:t>
+      </w:r>
+      <w:r>
+        <w:rPr>
+          <w:lang w:val="en-US"/>
+        </w:rPr>
+        <w:t xml:space="preserve"> data from one subject</w:t>
+      </w:r>
+      <w:r>
+        <w:rPr>
+          <w:lang w:val="en-US"/>
+        </w:rPr>
+        <w:t>.</w:t>
+      </w:r>
+    </w:p>
+    <w:p>
+      <w:pPr>
+        <w:jc w:val="both"/>
+        <w:rPr>
+          <w:lang w:val="en-US"/>
+        </w:rPr>
+      </w:pPr>
       <w:r>
         <w:rPr>
           <w:lang w:val="en-US"/>
@@ -888,7 +649,6 @@
         </w:rPr>
         <w:t>TruncatedSources</w:t>
       </w:r>
-      <w:proofErr w:type="spellEnd"/>
       <w:r>
         <w:rPr>
           <w:lang w:val="en-US"/>
@@ -917,7 +677,19 @@
         <w:rPr>
           <w:lang w:val="en-US"/>
         </w:rPr>
-        <w:t>sensor data generated by the previous code.</w:t>
+        <w:t>sensor data generate</w:t>
+      </w:r>
+      <w:r>
+        <w:rPr>
+          <w:lang w:val="en-US"/>
+        </w:rPr>
+        <w:t xml:space="preserve">d from sources within some </w:t>
+      </w:r>
+      <w:r>
+        <w:rPr>
+          <w:lang w:val="en-US"/>
+        </w:rPr>
+        <w:t>distance from a seed voxel.</w:t>
       </w:r>
     </w:p>
     <w:sectPr>

</xml_diff>